<commit_message>
TAsk 3 Updated as per Feedback
</commit_message>
<xml_diff>
--- a/Guide-Task.docx
+++ b/Guide-Task.docx
@@ -693,17 +693,82 @@
     <w:p>
       <w:pPr>
         <w:pStyle w:val="ListParagraph"/>
-        <w:ind w:left="1080"/>
-      </w:pPr>
+        <w:numPr>
+          <w:ilvl w:val="0"/>
+          <w:numId w:val="2"/>
+        </w:numPr>
+      </w:pPr>
+      <w:r>
+        <w:lastRenderedPageBreak/>
+        <w:t xml:space="preserve">Pesticide Chrome Extension </w:t>
+      </w:r>
+      <w:r>
+        <w:t>–</w:t>
+      </w:r>
+      <w:r>
+        <w:t xml:space="preserve"> </w:t>
+      </w:r>
+      <w:r>
+        <w:t xml:space="preserve">For Elements Inspecting Areas/Border </w:t>
+      </w:r>
     </w:p>
     <w:p>
       <w:pPr>
         <w:pStyle w:val="ListParagraph"/>
         <w:ind w:left="1080"/>
       </w:pPr>
+      <w:r>
+        <w:drawing>
+          <wp:inline distT="0" distB="0" distL="0" distR="0" wp14:anchorId="54D33CE0" wp14:editId="6036F84D">
+            <wp:extent cx="5731510" cy="1207135"/>
+            <wp:effectExtent l="0" t="0" r="2540" b="0"/>
+            <wp:docPr id="1953730560" name="Picture 1"/>
+            <wp:cNvGraphicFramePr>
+              <a:graphicFrameLocks xmlns:a="http://schemas.openxmlformats.org/drawingml/2006/main" noChangeAspect="1"/>
+            </wp:cNvGraphicFramePr>
+            <a:graphic xmlns:a="http://schemas.openxmlformats.org/drawingml/2006/main">
+              <a:graphicData uri="http://schemas.openxmlformats.org/drawingml/2006/picture">
+                <pic:pic xmlns:pic="http://schemas.openxmlformats.org/drawingml/2006/picture">
+                  <pic:nvPicPr>
+                    <pic:cNvPr id="1953730560" name=""/>
+                    <pic:cNvPicPr/>
+                  </pic:nvPicPr>
+                  <pic:blipFill>
+                    <a:blip r:embed="rId20"/>
+                    <a:stretch>
+                      <a:fillRect/>
+                    </a:stretch>
+                  </pic:blipFill>
+                  <pic:spPr>
+                    <a:xfrm>
+                      <a:off x="0" y="0"/>
+                      <a:ext cx="5731510" cy="1207135"/>
+                    </a:xfrm>
+                    <a:prstGeom prst="rect">
+                      <a:avLst/>
+                    </a:prstGeom>
+                  </pic:spPr>
+                </pic:pic>
+              </a:graphicData>
+            </a:graphic>
+          </wp:inline>
+        </w:drawing>
+      </w:r>
+    </w:p>
+    <w:p>
+      <w:pPr>
+        <w:pStyle w:val="ListParagraph"/>
+        <w:ind w:left="1080"/>
+      </w:pPr>
+    </w:p>
+    <w:p>
+      <w:pPr>
+        <w:pStyle w:val="ListParagraph"/>
+        <w:ind w:left="1080"/>
+      </w:pPr>
     </w:p>
     <w:sectPr>
-      <w:headerReference w:type="default" r:id="rId20"/>
+      <w:headerReference w:type="default" r:id="rId21"/>
       <w:pgSz w:w="11906" w:h="16838"/>
       <w:pgMar w:top="1440" w:right="1440" w:bottom="1440" w:left="1440" w:header="708" w:footer="708" w:gutter="0"/>
       <w:cols w:space="708"/>

</xml_diff>

<commit_message>
Task 5 Updated Flexbox
</commit_message>
<xml_diff>
--- a/Guide-Task.docx
+++ b/Guide-Task.docx
@@ -238,15 +238,7 @@
         </w:numPr>
       </w:pPr>
       <w:r>
-        <w:t xml:space="preserve">Create an Account at Free Hosting Provider </w:t>
-      </w:r>
-      <w:proofErr w:type="spellStart"/>
-      <w:r>
-        <w:t>eg.</w:t>
-      </w:r>
-      <w:proofErr w:type="spellEnd"/>
-      <w:r>
-        <w:t xml:space="preserve"> Netlify: </w:t>
+        <w:t xml:space="preserve">Create an Account at Free Hosting Provider eg. Netlify: </w:t>
       </w:r>
       <w:hyperlink r:id="rId11" w:history="1">
         <w:r>
@@ -372,14 +364,12 @@
           <w:numId w:val="2"/>
         </w:numPr>
       </w:pPr>
-      <w:proofErr w:type="spellStart"/>
       <w:r>
         <w:t>W</w:t>
       </w:r>
       <w:r>
         <w:t>appalyzer</w:t>
       </w:r>
-      <w:proofErr w:type="spellEnd"/>
       <w:r>
         <w:t xml:space="preserve"> Chrome Extension – To identify the tech stack of any global websites</w:t>
       </w:r>
@@ -754,6 +744,139 @@
           </wp:inline>
         </w:drawing>
       </w:r>
+    </w:p>
+    <w:p/>
+    <w:p>
+      <w:pPr>
+        <w:pStyle w:val="ListParagraph"/>
+        <w:numPr>
+          <w:ilvl w:val="0"/>
+          <w:numId w:val="1"/>
+        </w:numPr>
+      </w:pPr>
+      <w:r>
+        <w:t>Useful tips/websites/reference to be used in dev cycle</w:t>
+      </w:r>
+    </w:p>
+    <w:p>
+      <w:pPr>
+        <w:pStyle w:val="ListParagraph"/>
+        <w:numPr>
+          <w:ilvl w:val="1"/>
+          <w:numId w:val="1"/>
+        </w:numPr>
+      </w:pPr>
+      <w:r>
+        <w:t>Always try to use placeholder images for our demo image to avoid the copyright &amp; other compliance issues:</w:t>
+      </w:r>
+    </w:p>
+    <w:p>
+      <w:pPr>
+        <w:pStyle w:val="ListParagraph"/>
+        <w:numPr>
+          <w:ilvl w:val="2"/>
+          <w:numId w:val="1"/>
+        </w:numPr>
+      </w:pPr>
+      <w:r>
+        <w:t>https:via.placeholder.com/100 ( It will generate automatically 100X100 placeholder image for us )</w:t>
+      </w:r>
+    </w:p>
+    <w:p>
+      <w:pPr>
+        <w:pStyle w:val="ListParagraph"/>
+        <w:numPr>
+          <w:ilvl w:val="2"/>
+          <w:numId w:val="1"/>
+        </w:numPr>
+      </w:pPr>
+      <w:r>
+        <w:t>https:via.placeholder.com/</w:t>
+      </w:r>
+      <w:r>
+        <w:t>2</w:t>
+      </w:r>
+      <w:r>
+        <w:t>00</w:t>
+      </w:r>
+      <w:r>
+        <w:t>X100</w:t>
+      </w:r>
+      <w:r>
+        <w:t xml:space="preserve"> ( It will generate automatically </w:t>
+      </w:r>
+      <w:r>
+        <w:t>2</w:t>
+      </w:r>
+      <w:r>
+        <w:t>00X</w:t>
+      </w:r>
+      <w:r>
+        <w:t>1</w:t>
+      </w:r>
+      <w:r>
+        <w:t>00 placeholder image for us )</w:t>
+      </w:r>
+      <w:r>
+        <w:t xml:space="preserve"> and so on</w:t>
+      </w:r>
+    </w:p>
+    <w:p>
+      <w:pPr>
+        <w:pStyle w:val="ListParagraph"/>
+        <w:numPr>
+          <w:ilvl w:val="2"/>
+          <w:numId w:val="1"/>
+        </w:numPr>
+      </w:pPr>
+      <w:r>
+        <w:t>This things will make a lot of benefits for testing, development &amp; Time saving process.</w:t>
+      </w:r>
+    </w:p>
+    <w:p>
+      <w:pPr>
+        <w:pStyle w:val="ListParagraph"/>
+        <w:numPr>
+          <w:ilvl w:val="1"/>
+          <w:numId w:val="1"/>
+        </w:numPr>
+      </w:pPr>
+      <w:r>
+        <w:t>Always use Float (Left, Right, None, Inherit) properties to make image &amp; content layout restructuring, although its not a global rule. But it is not a good practise to use float anywhere in HTML.</w:t>
+      </w:r>
+      <w:r>
+        <w:t xml:space="preserve"> Now we have to use (Display, Position properties for other kind of layout)</w:t>
+      </w:r>
+    </w:p>
+    <w:p>
+      <w:pPr>
+        <w:pStyle w:val="ListParagraph"/>
+        <w:numPr>
+          <w:ilvl w:val="2"/>
+          <w:numId w:val="1"/>
+        </w:numPr>
+      </w:pPr>
+      <w:r>
+        <w:t>Css-tricks.com to get more proper and align ideas.</w:t>
+      </w:r>
+    </w:p>
+    <w:p>
+      <w:pPr>
+        <w:pStyle w:val="ListParagraph"/>
+        <w:numPr>
+          <w:ilvl w:val="1"/>
+          <w:numId w:val="1"/>
+        </w:numPr>
+      </w:pPr>
+    </w:p>
+    <w:p>
+      <w:pPr>
+        <w:pStyle w:val="ListParagraph"/>
+        <w:numPr>
+          <w:ilvl w:val="1"/>
+          <w:numId w:val="1"/>
+        </w:numPr>
+      </w:pPr>
     </w:p>
     <w:p>
       <w:pPr>

</xml_diff>